<commit_message>
Update - Arquivos das análises
- Adicionado arquivos das análises e validações
</commit_message>
<xml_diff>
--- a/pos/SCRIPT_AXI_CONVERTIDO.docx
+++ b/pos/SCRIPT_AXI_CONVERTIDO.docx
@@ -1195,14 +1195,7 @@
           <w:color w:val="0000FF"/>
           <w:sz w:val="20"/>
         </w:rPr>
-        <w:t>FI</w:t>
-      </w:r>
-      <w:r>
-        <w:rPr>
-          <w:color w:val="0000FF"/>
-          <w:sz w:val="20"/>
-        </w:rPr>
-        <w:t>NISH</w:t>
+        <w:t>FINISH</w:t>
       </w:r>
     </w:p>
     <w:p>
@@ -1649,13 +1642,7 @@
         <w:rPr>
           <w:color w:val="008000"/>
         </w:rPr>
-        <w:t>!****************</w:t>
-      </w:r>
-      <w:r>
-        <w:rPr>
-          <w:color w:val="008000"/>
-        </w:rPr>
-        <w:t>*******************************************!</w:t>
+        <w:t>!***********************************************************!</w:t>
       </w:r>
     </w:p>
     <w:tbl>
@@ -26196,13 +26183,7 @@
         <w:rPr>
           <w:color w:val="808080"/>
         </w:rPr>
-        <w:t>2</w:t>
-      </w:r>
-      <w:r>
-        <w:rPr>
-          <w:color w:val="808080"/>
-        </w:rPr>
-        <w:t>20</w:t>
+        <w:t>220</w:t>
       </w:r>
       <w:r>
         <w:rPr>
@@ -35800,13 +35781,7 @@
         <w:rPr>
           <w:color w:val="008000"/>
         </w:rPr>
-        <w:t>!*****************************************</w:t>
-      </w:r>
-      <w:r>
-        <w:rPr>
-          <w:color w:val="008000"/>
-        </w:rPr>
-        <w:t>******************!</w:t>
+        <w:t>!***********************************************************!</w:t>
       </w:r>
     </w:p>
     <w:p>
@@ -44458,13 +44433,7 @@
         <w:rPr>
           <w:color w:val="808080"/>
         </w:rPr>
-        <w:t>52</w:t>
-      </w:r>
-      <w:r>
-        <w:rPr>
-          <w:color w:val="808080"/>
-        </w:rPr>
-        <w:t>2</w:t>
+        <w:t>522</w:t>
       </w:r>
       <w:r>
         <w:rPr>
@@ -47694,21 +47663,7 @@
           <w:color w:val="0000FF"/>
           <w:sz w:val="20"/>
         </w:rPr>
-        <w:t>ALL</w:t>
-      </w:r>
-      <w:r>
-        <w:rPr>
-          <w:color w:val="0000FF"/>
-          <w:sz w:val="20"/>
-        </w:rPr>
-        <w:t>S</w:t>
-      </w:r>
-      <w:r>
-        <w:rPr>
-          <w:color w:val="0000FF"/>
-          <w:sz w:val="20"/>
-        </w:rPr>
-        <w:t>OLVE</w:t>
+        <w:t>ALLSOLVE</w:t>
       </w:r>
     </w:p>
     <w:p>
@@ -50332,42 +50287,30 @@
           <w:tab w:val="left" w:pos="2796"/>
         </w:tabs>
         <w:rPr>
-          <w:sz w:val="20"/>
-        </w:rPr>
-      </w:pPr>
-      <w:r>
-        <w:rPr>
-          <w:color w:val="0000FF"/>
-          <w:sz w:val="20"/>
-        </w:rPr>
-        <w:t>OUTRES</w:t>
-      </w:r>
-      <w:r>
-        <w:rPr>
-          <w:color w:val="FF00FF"/>
-          <w:sz w:val="20"/>
-        </w:rPr>
-        <w:t>,</w:t>
-      </w:r>
-      <w:r>
-        <w:rPr>
-          <w:color w:val="0000FF"/>
-          <w:sz w:val="20"/>
-        </w:rPr>
-        <w:t>ESOL</w:t>
-      </w:r>
-      <w:r>
-        <w:rPr>
-          <w:color w:val="FF00FF"/>
-          <w:sz w:val="20"/>
-        </w:rPr>
-        <w:t>,</w:t>
-      </w:r>
-      <w:r>
-        <w:rPr>
-          <w:sz w:val="20"/>
-        </w:rPr>
-        <w:t>LAST</w:t>
+          <w:color w:val="008000"/>
+          <w:sz w:val="20"/>
+        </w:rPr>
+      </w:pPr>
+      <w:r>
+        <w:rPr>
+          <w:color w:val="008000"/>
+          <w:sz w:val="20"/>
+        </w:rPr>
+        <w:t>!</w:t>
+      </w:r>
+      <w:r>
+        <w:rPr>
+          <w:color w:val="008000"/>
+          <w:sz w:val="20"/>
+        </w:rPr>
+        <w:t>OUTRES,ESOL,LAST</w:t>
+      </w:r>
+      <w:r>
+        <w:rPr>
+          <w:color w:val="008000"/>
+          <w:sz w:val="20"/>
+        </w:rPr>
+        <w:t xml:space="preserve"> !Salva último passo apenas</w:t>
       </w:r>
     </w:p>
     <w:p>
@@ -50961,14 +50904,7 @@
           <w:color w:val="800000"/>
           <w:sz w:val="20"/>
         </w:rPr>
-        <w:t>*</w:t>
-      </w:r>
-      <w:r>
-        <w:rPr>
-          <w:color w:val="800000"/>
-          <w:sz w:val="20"/>
-        </w:rPr>
-        <w:t>ENDDO</w:t>
+        <w:t>*ENDDO</w:t>
       </w:r>
     </w:p>
     <w:p>
@@ -62886,14 +62822,7 @@
           <w:color w:val="800000"/>
           <w:sz w:val="20"/>
         </w:rPr>
-        <w:t>*</w:t>
-      </w:r>
-      <w:r>
-        <w:rPr>
-          <w:color w:val="800000"/>
-          <w:sz w:val="20"/>
-        </w:rPr>
-        <w:t>ENDIF</w:t>
+        <w:t>*ENDIF</w:t>
       </w:r>
     </w:p>
     <w:p>
@@ -64852,22 +64781,28 @@
         <w:tabs>
           <w:tab w:val="left" w:pos="875"/>
         </w:tabs>
+        <w:rPr>
+          <w:lang w:val="en-US"/>
+        </w:rPr>
       </w:pPr>
       <w:r>
         <w:rPr>
           <w:color w:val="808080"/>
+          <w:lang w:val="en-US"/>
         </w:rPr>
         <w:t>844</w:t>
       </w:r>
       <w:r>
         <w:rPr>
           <w:color w:val="808080"/>
+          <w:lang w:val="en-US"/>
         </w:rPr>
         <w:tab/>
       </w:r>
       <w:r>
         <w:rPr>
           <w:color w:val="008000"/>
+          <w:lang w:val="en-US"/>
         </w:rPr>
         <w:t>!</w:t>
       </w:r>

</xml_diff>